<commit_message>
Removed extra pdfs and updated resume
</commit_message>
<xml_diff>
--- a/master_resume/Kerby_Resume.docx
+++ b/master_resume/Kerby_Resume.docx
@@ -383,7 +383,7 @@
           <w:sz w:val="20"/>
           <w:szCs w:val="20"/>
         </w:rPr>
-        <w:t>Deployed the product</w:t>
+        <w:t>Pair-program with developers on..</w:t>
       </w:r>
       <w:r>
         <w:rPr>
@@ -434,7 +434,33 @@
           <w:sz w:val="20"/>
           <w:szCs w:val="20"/>
         </w:rPr>
-        <w:t>Tested stories</w:t>
+        <w:t xml:space="preserve">Own the deployments </w:t>
+      </w:r>
+      <w:r>
+        <w:rPr>
+          <w:rFonts w:ascii="Times New Roman" w:hAnsi="Times New Roman" w:cs="Calibri"/>
+          <w:sz w:val="20"/>
+          <w:szCs w:val="20"/>
+        </w:rPr>
+        <w:t xml:space="preserve">of the </w:t>
+      </w:r>
+      <w:proofErr w:type="spellStart"/>
+      <w:r>
+        <w:rPr>
+          <w:rFonts w:ascii="Times New Roman" w:hAnsi="Times New Roman" w:cs="Calibri"/>
+          <w:sz w:val="20"/>
+          <w:szCs w:val="20"/>
+        </w:rPr>
+        <w:t>golang</w:t>
+      </w:r>
+      <w:proofErr w:type="spellEnd"/>
+      <w:r>
+        <w:rPr>
+          <w:rFonts w:ascii="Times New Roman" w:hAnsi="Times New Roman" w:cs="Calibri"/>
+          <w:sz w:val="20"/>
+          <w:szCs w:val="20"/>
+        </w:rPr>
+        <w:t xml:space="preserve"> side of the product</w:t>
       </w:r>
       <w:r>
         <w:rPr>
@@ -443,55 +469,6 @@
           <w:szCs w:val="20"/>
         </w:rPr>
         <w:t xml:space="preserve">. </w:t>
-      </w:r>
-    </w:p>
-    <w:p>
-      <w:pPr>
-        <w:pStyle w:val="ListParagraph"/>
-        <w:widowControl w:val="0"/>
-        <w:numPr>
-          <w:ilvl w:val="2"/>
-          <w:numId w:val="1"/>
-        </w:numPr>
-        <w:tabs>
-          <w:tab w:val="left" w:pos="-450"/>
-          <w:tab w:val="left" w:pos="-90"/>
-          <w:tab w:val="left" w:pos="1350"/>
-          <w:tab w:val="left" w:pos="2240"/>
-          <w:tab w:val="left" w:pos="2800"/>
-          <w:tab w:val="left" w:pos="3360"/>
-          <w:tab w:val="left" w:pos="3920"/>
-          <w:tab w:val="left" w:pos="4480"/>
-          <w:tab w:val="left" w:pos="5040"/>
-          <w:tab w:val="left" w:pos="5600"/>
-          <w:tab w:val="left" w:pos="6160"/>
-          <w:tab w:val="left" w:pos="6720"/>
-        </w:tabs>
-        <w:autoSpaceDE w:val="0"/>
-        <w:autoSpaceDN w:val="0"/>
-        <w:adjustRightInd w:val="0"/>
-        <w:ind w:left="-90" w:hanging="270"/>
-        <w:rPr>
-          <w:rFonts w:ascii="Times New Roman" w:hAnsi="Times New Roman" w:cs="Calibri"/>
-          <w:sz w:val="20"/>
-          <w:szCs w:val="20"/>
-        </w:rPr>
-      </w:pPr>
-      <w:r>
-        <w:rPr>
-          <w:rFonts w:ascii="Times New Roman" w:hAnsi="Times New Roman" w:cs="Calibri"/>
-          <w:sz w:val="20"/>
-          <w:szCs w:val="20"/>
-        </w:rPr>
-        <w:t>Worked with developers to help troubleshoot</w:t>
-      </w:r>
-      <w:r>
-        <w:rPr>
-          <w:rFonts w:ascii="Times New Roman" w:hAnsi="Times New Roman" w:cs="Calibri"/>
-          <w:sz w:val="20"/>
-          <w:szCs w:val="20"/>
-        </w:rPr>
-        <w:t>.</w:t>
       </w:r>
     </w:p>
     <w:p>
@@ -651,49 +628,6 @@
           <w:sz w:val="20"/>
           <w:szCs w:val="20"/>
         </w:rPr>
-        <w:t>Excellent communication and problem solving skills.</w:t>
-      </w:r>
-    </w:p>
-    <w:p>
-      <w:pPr>
-        <w:pStyle w:val="ListParagraph"/>
-        <w:widowControl w:val="0"/>
-        <w:numPr>
-          <w:ilvl w:val="2"/>
-          <w:numId w:val="1"/>
-        </w:numPr>
-        <w:tabs>
-          <w:tab w:val="left" w:pos="-450"/>
-          <w:tab w:val="left" w:pos="-90"/>
-          <w:tab w:val="left" w:pos="1350"/>
-          <w:tab w:val="left" w:pos="2240"/>
-          <w:tab w:val="left" w:pos="2800"/>
-          <w:tab w:val="left" w:pos="3360"/>
-          <w:tab w:val="left" w:pos="3920"/>
-          <w:tab w:val="left" w:pos="4480"/>
-          <w:tab w:val="left" w:pos="5040"/>
-          <w:tab w:val="left" w:pos="5600"/>
-          <w:tab w:val="left" w:pos="6160"/>
-          <w:tab w:val="left" w:pos="6720"/>
-          <w:tab w:val="left" w:pos="7200"/>
-        </w:tabs>
-        <w:autoSpaceDE w:val="0"/>
-        <w:autoSpaceDN w:val="0"/>
-        <w:adjustRightInd w:val="0"/>
-        <w:spacing w:after="120"/>
-        <w:ind w:left="-90" w:hanging="270"/>
-        <w:rPr>
-          <w:rFonts w:ascii="Times New Roman" w:hAnsi="Times New Roman" w:cs="Calibri"/>
-          <w:sz w:val="20"/>
-          <w:szCs w:val="20"/>
-        </w:rPr>
-      </w:pPr>
-      <w:r>
-        <w:rPr>
-          <w:rFonts w:ascii="Times New Roman" w:hAnsi="Times New Roman" w:cs="Calibri"/>
-          <w:sz w:val="20"/>
-          <w:szCs w:val="20"/>
-        </w:rPr>
         <w:t>D</w:t>
       </w:r>
       <w:r>
@@ -760,8 +694,6 @@
         </w:rPr>
         <w:t>that</w:t>
       </w:r>
-      <w:bookmarkStart w:id="0" w:name="_GoBack"/>
-      <w:bookmarkEnd w:id="0"/>
       <w:r>
         <w:rPr>
           <w:rFonts w:ascii="Times New Roman" w:hAnsi="Times New Roman" w:cs="Calibri"/>
@@ -1199,6 +1131,57 @@
         <w:pStyle w:val="ListParagraph"/>
         <w:widowControl w:val="0"/>
         <w:numPr>
+          <w:ilvl w:val="2"/>
+          <w:numId w:val="1"/>
+        </w:numPr>
+        <w:tabs>
+          <w:tab w:val="left" w:pos="-450"/>
+          <w:tab w:val="left" w:pos="-90"/>
+          <w:tab w:val="left" w:pos="1350"/>
+          <w:tab w:val="left" w:pos="2240"/>
+          <w:tab w:val="left" w:pos="2800"/>
+          <w:tab w:val="left" w:pos="3360"/>
+          <w:tab w:val="left" w:pos="3920"/>
+          <w:tab w:val="left" w:pos="4480"/>
+          <w:tab w:val="left" w:pos="5040"/>
+          <w:tab w:val="left" w:pos="5600"/>
+          <w:tab w:val="left" w:pos="6160"/>
+          <w:tab w:val="left" w:pos="6720"/>
+          <w:tab w:val="left" w:pos="7200"/>
+        </w:tabs>
+        <w:autoSpaceDE w:val="0"/>
+        <w:autoSpaceDN w:val="0"/>
+        <w:adjustRightInd w:val="0"/>
+        <w:spacing w:after="120"/>
+        <w:ind w:left="-360" w:firstLine="0"/>
+        <w:rPr>
+          <w:rFonts w:ascii="Times New Roman" w:hAnsi="Times New Roman" w:cs="Calibri"/>
+          <w:sz w:val="20"/>
+          <w:szCs w:val="20"/>
+        </w:rPr>
+      </w:pPr>
+      <w:r>
+        <w:rPr>
+          <w:rFonts w:ascii="Times New Roman" w:hAnsi="Times New Roman" w:cs="Calibri"/>
+          <w:sz w:val="20"/>
+          <w:szCs w:val="20"/>
+        </w:rPr>
+        <w:t>Excellent communication and problem solving skills</w:t>
+      </w:r>
+      <w:r>
+        <w:rPr>
+          <w:rFonts w:ascii="Times New Roman" w:hAnsi="Times New Roman" w:cs="Calibri"/>
+          <w:sz w:val="20"/>
+          <w:szCs w:val="20"/>
+        </w:rPr>
+        <w:t>.</w:t>
+      </w:r>
+    </w:p>
+    <w:p>
+      <w:pPr>
+        <w:pStyle w:val="ListParagraph"/>
+        <w:widowControl w:val="0"/>
+        <w:numPr>
           <w:ilvl w:val="0"/>
           <w:numId w:val="1"/>
         </w:numPr>
@@ -1255,8 +1238,9 @@
         <w:spacing w:before="40"/>
         <w:ind w:left="360" w:hanging="1440"/>
         <w:rPr>
-          <w:rFonts w:ascii="Times New Roman" w:hAnsi="Times New Roman"/>
+          <w:rFonts w:ascii="Times New Roman" w:hAnsi="Times New Roman" w:cs="Helvetica"/>
           <w:b/>
+          <w:sz w:val="22"/>
         </w:rPr>
       </w:pPr>
       <w:r>
@@ -1266,6 +1250,412 @@
           <w:sz w:val="28"/>
         </w:rPr>
         <w:lastRenderedPageBreak/>
+        <w:t>P</w:t>
+      </w:r>
+      <w:r>
+        <w:rPr>
+          <w:rFonts w:ascii="Times New Roman" w:hAnsi="Times New Roman"/>
+          <w:b/>
+        </w:rPr>
+        <w:t>ROJECTS</w:t>
+      </w:r>
+      <w:r>
+        <w:rPr>
+          <w:rFonts w:ascii="Times New Roman" w:hAnsi="Times New Roman"/>
+          <w:b/>
+          <w:sz w:val="20"/>
+        </w:rPr>
+        <w:t xml:space="preserve"> </w:t>
+      </w:r>
+    </w:p>
+    <w:p>
+      <w:pPr>
+        <w:widowControl w:val="0"/>
+        <w:tabs>
+          <w:tab w:val="left" w:pos="-450"/>
+          <w:tab w:val="left" w:pos="1120"/>
+          <w:tab w:val="left" w:pos="1680"/>
+          <w:tab w:val="left" w:pos="2240"/>
+          <w:tab w:val="left" w:pos="2800"/>
+          <w:tab w:val="left" w:pos="3360"/>
+          <w:tab w:val="left" w:pos="3920"/>
+          <w:tab w:val="left" w:pos="4480"/>
+          <w:tab w:val="left" w:pos="5040"/>
+          <w:tab w:val="left" w:pos="5600"/>
+          <w:tab w:val="left" w:pos="6160"/>
+          <w:tab w:val="left" w:pos="6720"/>
+        </w:tabs>
+        <w:autoSpaceDE w:val="0"/>
+        <w:autoSpaceDN w:val="0"/>
+        <w:adjustRightInd w:val="0"/>
+        <w:ind w:left="360" w:hanging="1080"/>
+        <w:rPr>
+          <w:rFonts w:ascii="Times New Roman" w:hAnsi="Times New Roman" w:cs="Helvetica"/>
+          <w:sz w:val="20"/>
+          <w:szCs w:val="20"/>
+        </w:rPr>
+      </w:pPr>
+      <w:proofErr w:type="spellStart"/>
+      <w:r>
+        <w:rPr>
+          <w:rFonts w:ascii="Times New Roman" w:hAnsi="Times New Roman" w:cs="Helvetica"/>
+          <w:b/>
+          <w:sz w:val="20"/>
+          <w:szCs w:val="20"/>
+        </w:rPr>
+        <w:t>RoommateRent</w:t>
+      </w:r>
+      <w:proofErr w:type="spellEnd"/>
+      <w:r>
+        <w:rPr>
+          <w:rFonts w:ascii="Times New Roman" w:hAnsi="Times New Roman" w:cs="Helvetica"/>
+          <w:sz w:val="20"/>
+          <w:szCs w:val="20"/>
+        </w:rPr>
+        <w:t>, July 2014 – Present</w:t>
+      </w:r>
+    </w:p>
+    <w:p>
+      <w:pPr>
+        <w:pStyle w:val="ListParagraph"/>
+        <w:widowControl w:val="0"/>
+        <w:numPr>
+          <w:ilvl w:val="0"/>
+          <w:numId w:val="26"/>
+        </w:numPr>
+        <w:tabs>
+          <w:tab w:val="left" w:pos="-450"/>
+          <w:tab w:val="left" w:pos="1120"/>
+          <w:tab w:val="left" w:pos="1680"/>
+          <w:tab w:val="left" w:pos="2240"/>
+          <w:tab w:val="left" w:pos="2800"/>
+          <w:tab w:val="left" w:pos="3360"/>
+          <w:tab w:val="left" w:pos="3920"/>
+          <w:tab w:val="left" w:pos="4480"/>
+          <w:tab w:val="left" w:pos="5040"/>
+          <w:tab w:val="left" w:pos="5600"/>
+          <w:tab w:val="left" w:pos="6160"/>
+          <w:tab w:val="left" w:pos="6720"/>
+        </w:tabs>
+        <w:autoSpaceDE w:val="0"/>
+        <w:autoSpaceDN w:val="0"/>
+        <w:adjustRightInd w:val="0"/>
+        <w:ind w:left="-90" w:hanging="270"/>
+        <w:rPr>
+          <w:rFonts w:ascii="Times New Roman" w:hAnsi="Times New Roman" w:cs="Calibri"/>
+          <w:sz w:val="20"/>
+          <w:szCs w:val="20"/>
+        </w:rPr>
+        <w:sectPr>
+          <w:type w:val="continuous"/>
+          <w:pgSz w:w="12240" w:h="15840"/>
+          <w:pgMar w:top="270" w:right="1008" w:bottom="540" w:left="1800" w:header="0" w:footer="0" w:gutter="0"/>
+          <w:cols w:space="720"/>
+        </w:sectPr>
+      </w:pPr>
+      <w:proofErr w:type="spellStart"/>
+      <w:r>
+        <w:rPr>
+          <w:rFonts w:ascii="Times New Roman" w:hAnsi="Times New Roman" w:cs="Calibri"/>
+          <w:sz w:val="20"/>
+          <w:szCs w:val="20"/>
+        </w:rPr>
+        <w:t>Golang</w:t>
+      </w:r>
+      <w:proofErr w:type="spellEnd"/>
+      <w:r>
+        <w:rPr>
+          <w:rFonts w:ascii="Times New Roman" w:hAnsi="Times New Roman" w:cs="Calibri"/>
+          <w:sz w:val="20"/>
+          <w:szCs w:val="20"/>
+        </w:rPr>
+        <w:t xml:space="preserve"> we</w:t>
+      </w:r>
+      <w:r>
+        <w:rPr>
+          <w:rFonts w:ascii="Times New Roman" w:hAnsi="Times New Roman" w:cs="Calibri"/>
+          <w:sz w:val="20"/>
+          <w:szCs w:val="20"/>
+        </w:rPr>
+        <w:t>b application to keep track of monthly expenses</w:t>
+      </w:r>
+      <w:r>
+        <w:rPr>
+          <w:rFonts w:ascii="Times New Roman" w:hAnsi="Times New Roman" w:cs="Calibri"/>
+          <w:sz w:val="20"/>
+          <w:szCs w:val="20"/>
+        </w:rPr>
+        <w:t xml:space="preserve"> that roommates can </w:t>
+      </w:r>
+      <w:r>
+        <w:rPr>
+          <w:rFonts w:ascii="Times New Roman" w:hAnsi="Times New Roman" w:cs="Calibri"/>
+          <w:sz w:val="20"/>
+          <w:szCs w:val="20"/>
+        </w:rPr>
+        <w:t xml:space="preserve">conveniently </w:t>
+      </w:r>
+      <w:r>
+        <w:rPr>
+          <w:rFonts w:ascii="Times New Roman" w:hAnsi="Times New Roman" w:cs="Calibri"/>
+          <w:sz w:val="20"/>
+          <w:szCs w:val="20"/>
+        </w:rPr>
+        <w:t>access</w:t>
+      </w:r>
+      <w:r>
+        <w:rPr>
+          <w:rFonts w:ascii="Times New Roman" w:hAnsi="Times New Roman" w:cs="Calibri"/>
+          <w:sz w:val="20"/>
+          <w:szCs w:val="20"/>
+        </w:rPr>
+        <w:t>.</w:t>
+      </w:r>
+    </w:p>
+    <w:p>
+      <w:pPr>
+        <w:widowControl w:val="0"/>
+        <w:tabs>
+          <w:tab w:val="left" w:pos="-450"/>
+          <w:tab w:val="left" w:pos="1120"/>
+          <w:tab w:val="left" w:pos="1680"/>
+          <w:tab w:val="left" w:pos="2240"/>
+          <w:tab w:val="left" w:pos="2800"/>
+          <w:tab w:val="left" w:pos="3360"/>
+          <w:tab w:val="left" w:pos="3920"/>
+          <w:tab w:val="left" w:pos="4480"/>
+          <w:tab w:val="left" w:pos="5040"/>
+          <w:tab w:val="left" w:pos="5600"/>
+          <w:tab w:val="left" w:pos="6160"/>
+          <w:tab w:val="left" w:pos="6720"/>
+        </w:tabs>
+        <w:autoSpaceDE w:val="0"/>
+        <w:autoSpaceDN w:val="0"/>
+        <w:adjustRightInd w:val="0"/>
+        <w:ind w:left="360" w:hanging="1080"/>
+        <w:rPr>
+          <w:rFonts w:ascii="Times New Roman" w:hAnsi="Times New Roman" w:cs="Helvetica"/>
+          <w:sz w:val="20"/>
+          <w:szCs w:val="20"/>
+        </w:rPr>
+      </w:pPr>
+      <w:proofErr w:type="spellStart"/>
+      <w:r>
+        <w:rPr>
+          <w:rFonts w:ascii="Times New Roman" w:hAnsi="Times New Roman" w:cs="Helvetica"/>
+          <w:b/>
+          <w:sz w:val="20"/>
+          <w:szCs w:val="20"/>
+        </w:rPr>
+        <w:lastRenderedPageBreak/>
+        <w:t>BoulderSplash</w:t>
+      </w:r>
+      <w:proofErr w:type="spellEnd"/>
+      <w:r>
+        <w:rPr>
+          <w:rFonts w:ascii="Times New Roman" w:hAnsi="Times New Roman" w:cs="Helvetica"/>
+          <w:sz w:val="20"/>
+          <w:szCs w:val="20"/>
+        </w:rPr>
+        <w:t xml:space="preserve">, June 2014 </w:t>
+      </w:r>
+    </w:p>
+    <w:p>
+      <w:pPr>
+        <w:pStyle w:val="ListParagraph"/>
+        <w:widowControl w:val="0"/>
+        <w:numPr>
+          <w:ilvl w:val="0"/>
+          <w:numId w:val="26"/>
+        </w:numPr>
+        <w:tabs>
+          <w:tab w:val="left" w:pos="-450"/>
+          <w:tab w:val="left" w:pos="1120"/>
+          <w:tab w:val="left" w:pos="1680"/>
+          <w:tab w:val="left" w:pos="2240"/>
+          <w:tab w:val="left" w:pos="2800"/>
+          <w:tab w:val="left" w:pos="3360"/>
+          <w:tab w:val="left" w:pos="3920"/>
+          <w:tab w:val="left" w:pos="4480"/>
+          <w:tab w:val="left" w:pos="5040"/>
+          <w:tab w:val="left" w:pos="5600"/>
+          <w:tab w:val="left" w:pos="6160"/>
+          <w:tab w:val="left" w:pos="6720"/>
+        </w:tabs>
+        <w:autoSpaceDE w:val="0"/>
+        <w:autoSpaceDN w:val="0"/>
+        <w:adjustRightInd w:val="0"/>
+        <w:ind w:left="-90" w:hanging="270"/>
+        <w:rPr>
+          <w:rFonts w:ascii="Times New Roman" w:hAnsi="Times New Roman" w:cs="Calibri"/>
+          <w:sz w:val="20"/>
+          <w:szCs w:val="20"/>
+        </w:rPr>
+        <w:sectPr>
+          <w:type w:val="continuous"/>
+          <w:pgSz w:w="12240" w:h="15840"/>
+          <w:pgMar w:top="270" w:right="1008" w:bottom="540" w:left="1800" w:header="0" w:footer="0" w:gutter="0"/>
+          <w:cols w:space="720"/>
+        </w:sectPr>
+      </w:pPr>
+      <w:r>
+        <w:rPr>
+          <w:rFonts w:ascii="Times New Roman" w:hAnsi="Times New Roman" w:cs="Calibri"/>
+          <w:sz w:val="20"/>
+          <w:szCs w:val="20"/>
+        </w:rPr>
+        <w:t xml:space="preserve">Developed the web interface for an </w:t>
+      </w:r>
+      <w:proofErr w:type="spellStart"/>
+      <w:r>
+        <w:rPr>
+          <w:rFonts w:ascii="Times New Roman" w:hAnsi="Times New Roman" w:cs="Calibri"/>
+          <w:sz w:val="20"/>
+          <w:szCs w:val="20"/>
+        </w:rPr>
+        <w:t>ardurino</w:t>
+      </w:r>
+      <w:proofErr w:type="spellEnd"/>
+      <w:r>
+        <w:rPr>
+          <w:rFonts w:ascii="Times New Roman" w:hAnsi="Times New Roman" w:cs="Calibri"/>
+          <w:sz w:val="20"/>
+          <w:szCs w:val="20"/>
+        </w:rPr>
+        <w:t xml:space="preserve"> that detects when</w:t>
+      </w:r>
+      <w:r>
+        <w:rPr>
+          <w:rFonts w:ascii="Times New Roman" w:hAnsi="Times New Roman" w:cs="Calibri"/>
+          <w:sz w:val="20"/>
+          <w:szCs w:val="20"/>
+        </w:rPr>
+        <w:t xml:space="preserve"> a dishwasher is running at </w:t>
+      </w:r>
+      <w:proofErr w:type="spellStart"/>
+      <w:r>
+        <w:rPr>
+          <w:rFonts w:ascii="Times New Roman" w:hAnsi="Times New Roman" w:cs="Calibri"/>
+          <w:sz w:val="20"/>
+          <w:szCs w:val="20"/>
+        </w:rPr>
+        <w:t>SendGrid</w:t>
+      </w:r>
+      <w:r>
+        <w:rPr>
+          <w:rFonts w:ascii="Times New Roman" w:hAnsi="Times New Roman" w:cs="Calibri"/>
+          <w:sz w:val="20"/>
+          <w:szCs w:val="20"/>
+        </w:rPr>
+        <w:t>’s</w:t>
+      </w:r>
+      <w:proofErr w:type="spellEnd"/>
+      <w:r>
+        <w:rPr>
+          <w:rFonts w:ascii="Times New Roman" w:hAnsi="Times New Roman" w:cs="Calibri"/>
+          <w:sz w:val="20"/>
+          <w:szCs w:val="20"/>
+        </w:rPr>
+        <w:t xml:space="preserve"> first annual </w:t>
+      </w:r>
+      <w:proofErr w:type="spellStart"/>
+      <w:r>
+        <w:rPr>
+          <w:rFonts w:ascii="Times New Roman" w:hAnsi="Times New Roman" w:cs="Calibri"/>
+          <w:sz w:val="20"/>
+          <w:szCs w:val="20"/>
+        </w:rPr>
+        <w:t>hackathon</w:t>
+      </w:r>
+      <w:proofErr w:type="spellEnd"/>
+      <w:r>
+        <w:rPr>
+          <w:rFonts w:ascii="Times New Roman" w:hAnsi="Times New Roman" w:cs="Calibri"/>
+          <w:sz w:val="20"/>
+          <w:szCs w:val="20"/>
+        </w:rPr>
+        <w:t>.</w:t>
+      </w:r>
+    </w:p>
+    <w:p>
+      <w:pPr>
+        <w:widowControl w:val="0"/>
+        <w:tabs>
+          <w:tab w:val="left" w:pos="-450"/>
+          <w:tab w:val="left" w:pos="1120"/>
+          <w:tab w:val="left" w:pos="1680"/>
+          <w:tab w:val="left" w:pos="2240"/>
+          <w:tab w:val="left" w:pos="2800"/>
+          <w:tab w:val="left" w:pos="3360"/>
+          <w:tab w:val="left" w:pos="3920"/>
+          <w:tab w:val="left" w:pos="4480"/>
+          <w:tab w:val="left" w:pos="5040"/>
+          <w:tab w:val="left" w:pos="5600"/>
+          <w:tab w:val="left" w:pos="6160"/>
+          <w:tab w:val="left" w:pos="6720"/>
+        </w:tabs>
+        <w:autoSpaceDE w:val="0"/>
+        <w:autoSpaceDN w:val="0"/>
+        <w:adjustRightInd w:val="0"/>
+        <w:ind w:left="360" w:hanging="1080"/>
+        <w:rPr>
+          <w:rFonts w:ascii="Times New Roman" w:hAnsi="Times New Roman" w:cs="Helvetica"/>
+          <w:sz w:val="20"/>
+          <w:szCs w:val="20"/>
+        </w:rPr>
+      </w:pPr>
+      <w:r>
+        <w:rPr>
+          <w:rFonts w:ascii="Times New Roman" w:hAnsi="Times New Roman" w:cs="Helvetica"/>
+          <w:b/>
+          <w:sz w:val="20"/>
+          <w:szCs w:val="20"/>
+        </w:rPr>
+        <w:lastRenderedPageBreak/>
+        <w:t>Project Euler</w:t>
+      </w:r>
+      <w:r>
+        <w:rPr>
+          <w:rFonts w:ascii="Times New Roman" w:hAnsi="Times New Roman" w:cs="Helvetica"/>
+          <w:sz w:val="20"/>
+          <w:szCs w:val="20"/>
+        </w:rPr>
+        <w:t xml:space="preserve">, September 2013 – Present </w:t>
+      </w:r>
+    </w:p>
+    <w:p>
+      <w:pPr>
+        <w:widowControl w:val="0"/>
+        <w:tabs>
+          <w:tab w:val="left" w:pos="560"/>
+          <w:tab w:val="left" w:pos="1120"/>
+          <w:tab w:val="left" w:pos="1680"/>
+          <w:tab w:val="left" w:pos="2240"/>
+          <w:tab w:val="left" w:pos="2800"/>
+          <w:tab w:val="left" w:pos="3360"/>
+          <w:tab w:val="left" w:pos="3920"/>
+          <w:tab w:val="left" w:pos="4480"/>
+          <w:tab w:val="left" w:pos="5040"/>
+          <w:tab w:val="left" w:pos="5600"/>
+          <w:tab w:val="left" w:pos="6160"/>
+          <w:tab w:val="left" w:pos="6720"/>
+        </w:tabs>
+        <w:autoSpaceDE w:val="0"/>
+        <w:autoSpaceDN w:val="0"/>
+        <w:adjustRightInd w:val="0"/>
+        <w:spacing w:before="40"/>
+        <w:ind w:left="360" w:hanging="1440"/>
+        <w:rPr>
+          <w:rFonts w:ascii="Times New Roman" w:hAnsi="Times New Roman"/>
+          <w:b/>
+        </w:rPr>
+      </w:pPr>
+      <w:r>
+        <w:rPr>
+          <w:rFonts w:ascii="Times New Roman" w:hAnsi="Times New Roman"/>
+          <w:b/>
+          <w:sz w:val="28"/>
+        </w:rPr>
         <w:t>R</w:t>
       </w:r>
       <w:r>
@@ -1913,15 +2303,23 @@
           <w:sz w:val="20"/>
           <w:szCs w:val="20"/>
         </w:rPr>
-        <w:t>of the students in the Kinect re</w:t>
-      </w:r>
-      <w:r>
-        <w:rPr>
-          <w:rFonts w:ascii="Times New Roman" w:hAnsi="Times New Roman" w:cs="Helvetica"/>
-          <w:sz w:val="20"/>
-          <w:szCs w:val="20"/>
-        </w:rPr>
-        <w:t>cordings.</w:t>
+        <w:t xml:space="preserve">of the </w:t>
+      </w:r>
+      <w:r>
+        <w:rPr>
+          <w:rFonts w:ascii="Times New Roman" w:hAnsi="Times New Roman" w:cs="Helvetica"/>
+          <w:sz w:val="20"/>
+          <w:szCs w:val="20"/>
+        </w:rPr>
+        <w:t>students while they learned Java</w:t>
+      </w:r>
+      <w:r>
+        <w:rPr>
+          <w:rFonts w:ascii="Times New Roman" w:hAnsi="Times New Roman" w:cs="Helvetica"/>
+          <w:sz w:val="20"/>
+          <w:szCs w:val="20"/>
+        </w:rPr>
+        <w:t>.</w:t>
       </w:r>
     </w:p>
     <w:p>
@@ -2107,275 +2505,6 @@
           <w:szCs w:val="20"/>
         </w:rPr>
         <w:t xml:space="preserve"> </w:t>
-      </w:r>
-    </w:p>
-    <w:p>
-      <w:pPr>
-        <w:pStyle w:val="ListParagraph"/>
-        <w:widowControl w:val="0"/>
-        <w:tabs>
-          <w:tab w:val="left" w:pos="560"/>
-          <w:tab w:val="left" w:pos="1120"/>
-          <w:tab w:val="left" w:pos="1680"/>
-          <w:tab w:val="left" w:pos="2240"/>
-          <w:tab w:val="left" w:pos="2800"/>
-          <w:tab w:val="left" w:pos="3360"/>
-          <w:tab w:val="left" w:pos="3920"/>
-          <w:tab w:val="left" w:pos="4480"/>
-          <w:tab w:val="left" w:pos="5040"/>
-          <w:tab w:val="left" w:pos="5600"/>
-          <w:tab w:val="left" w:pos="6160"/>
-          <w:tab w:val="left" w:pos="6720"/>
-        </w:tabs>
-        <w:autoSpaceDE w:val="0"/>
-        <w:autoSpaceDN w:val="0"/>
-        <w:adjustRightInd w:val="0"/>
-        <w:spacing w:before="40"/>
-        <w:ind w:left="-893" w:hanging="187"/>
-        <w:rPr>
-          <w:rFonts w:ascii="Times New Roman" w:hAnsi="Times New Roman" w:cs="Helvetica"/>
-          <w:b/>
-          <w:sz w:val="22"/>
-        </w:rPr>
-      </w:pPr>
-      <w:r>
-        <w:rPr>
-          <w:rFonts w:ascii="Times New Roman" w:hAnsi="Times New Roman"/>
-          <w:b/>
-          <w:sz w:val="28"/>
-        </w:rPr>
-        <w:t>P</w:t>
-      </w:r>
-      <w:r>
-        <w:rPr>
-          <w:rFonts w:ascii="Times New Roman" w:hAnsi="Times New Roman"/>
-          <w:b/>
-        </w:rPr>
-        <w:t>R</w:t>
-      </w:r>
-      <w:r>
-        <w:rPr>
-          <w:rFonts w:ascii="Times New Roman" w:hAnsi="Times New Roman"/>
-          <w:b/>
-        </w:rPr>
-        <w:t>OJECTS</w:t>
-      </w:r>
-      <w:r>
-        <w:rPr>
-          <w:rFonts w:ascii="Times New Roman" w:hAnsi="Times New Roman"/>
-          <w:b/>
-          <w:sz w:val="20"/>
-        </w:rPr>
-        <w:t xml:space="preserve"> </w:t>
-      </w:r>
-    </w:p>
-    <w:p>
-      <w:pPr>
-        <w:widowControl w:val="0"/>
-        <w:tabs>
-          <w:tab w:val="left" w:pos="-450"/>
-          <w:tab w:val="left" w:pos="1120"/>
-          <w:tab w:val="left" w:pos="1680"/>
-          <w:tab w:val="left" w:pos="2240"/>
-          <w:tab w:val="left" w:pos="2800"/>
-          <w:tab w:val="left" w:pos="3360"/>
-          <w:tab w:val="left" w:pos="3920"/>
-          <w:tab w:val="left" w:pos="4480"/>
-          <w:tab w:val="left" w:pos="5040"/>
-          <w:tab w:val="left" w:pos="5600"/>
-          <w:tab w:val="left" w:pos="6160"/>
-          <w:tab w:val="left" w:pos="6720"/>
-        </w:tabs>
-        <w:autoSpaceDE w:val="0"/>
-        <w:autoSpaceDN w:val="0"/>
-        <w:adjustRightInd w:val="0"/>
-        <w:ind w:left="-720"/>
-        <w:rPr>
-          <w:rFonts w:ascii="Times New Roman" w:hAnsi="Times New Roman" w:cs="Calibri"/>
-          <w:sz w:val="20"/>
-          <w:szCs w:val="20"/>
-        </w:rPr>
-        <w:sectPr>
-          <w:type w:val="continuous"/>
-          <w:pgSz w:w="12240" w:h="15840"/>
-          <w:pgMar w:top="270" w:right="1008" w:bottom="540" w:left="1800" w:header="0" w:footer="0" w:gutter="0"/>
-          <w:cols w:space="720"/>
-        </w:sectPr>
-      </w:pPr>
-      <w:proofErr w:type="spellStart"/>
-      <w:r>
-        <w:rPr>
-          <w:rFonts w:ascii="Times New Roman" w:hAnsi="Times New Roman" w:cs="Helvetica"/>
-          <w:b/>
-          <w:sz w:val="20"/>
-          <w:szCs w:val="20"/>
-        </w:rPr>
-        <w:t>RoommateRent</w:t>
-      </w:r>
-      <w:proofErr w:type="spellEnd"/>
-      <w:r>
-        <w:rPr>
-          <w:rFonts w:ascii="Times New Roman" w:hAnsi="Times New Roman" w:cs="Helvetica"/>
-          <w:sz w:val="20"/>
-          <w:szCs w:val="20"/>
-        </w:rPr>
-        <w:t xml:space="preserve">, </w:t>
-      </w:r>
-      <w:r>
-        <w:rPr>
-          <w:rFonts w:ascii="Times New Roman" w:hAnsi="Times New Roman" w:cs="Helvetica"/>
-          <w:sz w:val="20"/>
-          <w:szCs w:val="20"/>
-        </w:rPr>
-        <w:t>July</w:t>
-      </w:r>
-      <w:r>
-        <w:rPr>
-          <w:rFonts w:ascii="Times New Roman" w:hAnsi="Times New Roman" w:cs="Helvetica"/>
-          <w:sz w:val="20"/>
-          <w:szCs w:val="20"/>
-        </w:rPr>
-        <w:t xml:space="preserve"> 2014</w:t>
-      </w:r>
-      <w:r>
-        <w:rPr>
-          <w:rFonts w:ascii="Times New Roman" w:hAnsi="Times New Roman" w:cs="Helvetica"/>
-          <w:sz w:val="20"/>
-          <w:szCs w:val="20"/>
-        </w:rPr>
-        <w:t xml:space="preserve"> – </w:t>
-      </w:r>
-      <w:r>
-        <w:rPr>
-          <w:rFonts w:ascii="Times New Roman" w:hAnsi="Times New Roman" w:cs="Helvetica"/>
-          <w:sz w:val="20"/>
-          <w:szCs w:val="20"/>
-        </w:rPr>
-        <w:t>Present</w:t>
-      </w:r>
-      <w:r>
-        <w:rPr>
-          <w:rFonts w:ascii="Times New Roman" w:hAnsi="Times New Roman" w:cs="Helvetica"/>
-          <w:sz w:val="20"/>
-          <w:szCs w:val="20"/>
-        </w:rPr>
-        <w:t xml:space="preserve"> </w:t>
-      </w:r>
-    </w:p>
-    <w:p>
-      <w:pPr>
-        <w:widowControl w:val="0"/>
-        <w:tabs>
-          <w:tab w:val="left" w:pos="-450"/>
-          <w:tab w:val="left" w:pos="1120"/>
-          <w:tab w:val="left" w:pos="1680"/>
-          <w:tab w:val="left" w:pos="2240"/>
-          <w:tab w:val="left" w:pos="2800"/>
-          <w:tab w:val="left" w:pos="3360"/>
-          <w:tab w:val="left" w:pos="3920"/>
-          <w:tab w:val="left" w:pos="4480"/>
-          <w:tab w:val="left" w:pos="5040"/>
-          <w:tab w:val="left" w:pos="5600"/>
-          <w:tab w:val="left" w:pos="6160"/>
-          <w:tab w:val="left" w:pos="6720"/>
-        </w:tabs>
-        <w:autoSpaceDE w:val="0"/>
-        <w:autoSpaceDN w:val="0"/>
-        <w:adjustRightInd w:val="0"/>
-        <w:ind w:left="-720"/>
-        <w:rPr>
-          <w:rFonts w:ascii="Times New Roman" w:hAnsi="Times New Roman" w:cs="Calibri"/>
-          <w:sz w:val="20"/>
-          <w:szCs w:val="20"/>
-        </w:rPr>
-        <w:sectPr>
-          <w:type w:val="continuous"/>
-          <w:pgSz w:w="12240" w:h="15840"/>
-          <w:pgMar w:top="270" w:right="1008" w:bottom="540" w:left="1800" w:header="0" w:footer="0" w:gutter="0"/>
-          <w:cols w:space="720"/>
-        </w:sectPr>
-      </w:pPr>
-      <w:proofErr w:type="spellStart"/>
-      <w:r>
-        <w:rPr>
-          <w:rFonts w:ascii="Times New Roman" w:hAnsi="Times New Roman" w:cs="Helvetica"/>
-          <w:b/>
-          <w:sz w:val="20"/>
-          <w:szCs w:val="20"/>
-        </w:rPr>
-        <w:lastRenderedPageBreak/>
-        <w:t>BoulderSplash</w:t>
-      </w:r>
-      <w:proofErr w:type="spellEnd"/>
-      <w:r>
-        <w:rPr>
-          <w:rFonts w:ascii="Times New Roman" w:hAnsi="Times New Roman" w:cs="Helvetica"/>
-          <w:sz w:val="20"/>
-          <w:szCs w:val="20"/>
-        </w:rPr>
-        <w:t>, June 2014</w:t>
-      </w:r>
-      <w:r>
-        <w:rPr>
-          <w:rFonts w:ascii="Times New Roman" w:hAnsi="Times New Roman" w:cs="Helvetica"/>
-          <w:sz w:val="20"/>
-          <w:szCs w:val="20"/>
-        </w:rPr>
-        <w:t xml:space="preserve"> </w:t>
-      </w:r>
-    </w:p>
-    <w:p>
-      <w:pPr>
-        <w:widowControl w:val="0"/>
-        <w:tabs>
-          <w:tab w:val="left" w:pos="-450"/>
-          <w:tab w:val="left" w:pos="1120"/>
-          <w:tab w:val="left" w:pos="1680"/>
-          <w:tab w:val="left" w:pos="2240"/>
-          <w:tab w:val="left" w:pos="2800"/>
-          <w:tab w:val="left" w:pos="3360"/>
-          <w:tab w:val="left" w:pos="3920"/>
-          <w:tab w:val="left" w:pos="4480"/>
-          <w:tab w:val="left" w:pos="5040"/>
-          <w:tab w:val="left" w:pos="5600"/>
-          <w:tab w:val="left" w:pos="6160"/>
-          <w:tab w:val="left" w:pos="6720"/>
-        </w:tabs>
-        <w:autoSpaceDE w:val="0"/>
-        <w:autoSpaceDN w:val="0"/>
-        <w:adjustRightInd w:val="0"/>
-        <w:ind w:left="-720"/>
-        <w:rPr>
-          <w:rFonts w:ascii="Times New Roman" w:hAnsi="Times New Roman" w:cs="Helvetica"/>
-          <w:sz w:val="20"/>
-          <w:szCs w:val="20"/>
-        </w:rPr>
-      </w:pPr>
-      <w:r>
-        <w:rPr>
-          <w:rFonts w:ascii="Times New Roman" w:hAnsi="Times New Roman" w:cs="Helvetica"/>
-          <w:b/>
-          <w:sz w:val="20"/>
-          <w:szCs w:val="20"/>
-        </w:rPr>
-        <w:lastRenderedPageBreak/>
-        <w:t>Project Euler</w:t>
-      </w:r>
-      <w:r>
-        <w:rPr>
-          <w:rFonts w:ascii="Times New Roman" w:hAnsi="Times New Roman" w:cs="Helvetica"/>
-          <w:sz w:val="20"/>
-          <w:szCs w:val="20"/>
-        </w:rPr>
-        <w:t>, September 20</w:t>
-      </w:r>
-      <w:r>
-        <w:rPr>
-          <w:rFonts w:ascii="Times New Roman" w:hAnsi="Times New Roman" w:cs="Helvetica"/>
-          <w:sz w:val="20"/>
-          <w:szCs w:val="20"/>
-        </w:rPr>
-        <w:t xml:space="preserve">13 – Present </w:t>
       </w:r>
     </w:p>
     <w:p>
@@ -2751,7 +2880,23 @@
           <w:sz w:val="20"/>
           <w:szCs w:val="20"/>
         </w:rPr>
-        <w:t xml:space="preserve">Team participated on won </w:t>
+        <w:t>Participated on a team and</w:t>
+      </w:r>
+      <w:r>
+        <w:rPr>
+          <w:rFonts w:ascii="Times New Roman" w:hAnsi="Times New Roman" w:cs="Helvetica"/>
+          <w:sz w:val="20"/>
+          <w:szCs w:val="20"/>
+        </w:rPr>
+        <w:t xml:space="preserve"> won </w:t>
+      </w:r>
+      <w:r>
+        <w:rPr>
+          <w:rFonts w:ascii="Times New Roman" w:hAnsi="Times New Roman" w:cs="Helvetica"/>
+          <w:sz w:val="20"/>
+          <w:szCs w:val="20"/>
+        </w:rPr>
+        <w:t xml:space="preserve">the </w:t>
       </w:r>
       <w:proofErr w:type="spellStart"/>
       <w:r>
@@ -2820,6 +2965,7 @@
           <w:szCs w:val="20"/>
         </w:rPr>
       </w:pPr>
+      <w:proofErr w:type="spellStart"/>
       <w:r>
         <w:rPr>
           <w:rFonts w:ascii="Times New Roman" w:hAnsi="Times New Roman" w:cs="Helvetica"/>
@@ -2827,55 +2973,17 @@
           <w:sz w:val="20"/>
           <w:szCs w:val="20"/>
         </w:rPr>
-        <w:t>Dean’s List</w:t>
-      </w:r>
-      <w:r>
-        <w:rPr>
-          <w:rFonts w:ascii="Times New Roman" w:hAnsi="Times New Roman" w:cs="Helvetica"/>
-          <w:sz w:val="20"/>
-          <w:szCs w:val="20"/>
-        </w:rPr>
-        <w:t>, Four Semesters</w:t>
-      </w:r>
-    </w:p>
-    <w:p>
-      <w:pPr>
-        <w:widowControl w:val="0"/>
-        <w:tabs>
-          <w:tab w:val="left" w:pos="-810"/>
-          <w:tab w:val="left" w:pos="-630"/>
-          <w:tab w:val="left" w:pos="1620"/>
-          <w:tab w:val="left" w:pos="1710"/>
-          <w:tab w:val="left" w:pos="1890"/>
-          <w:tab w:val="left" w:pos="2250"/>
-          <w:tab w:val="left" w:pos="2800"/>
-          <w:tab w:val="left" w:pos="3360"/>
-          <w:tab w:val="left" w:pos="3920"/>
-          <w:tab w:val="left" w:pos="4480"/>
-          <w:tab w:val="left" w:pos="5040"/>
-          <w:tab w:val="left" w:pos="5600"/>
-          <w:tab w:val="left" w:pos="6160"/>
-          <w:tab w:val="left" w:pos="6720"/>
-        </w:tabs>
-        <w:autoSpaceDE w:val="0"/>
-        <w:autoSpaceDN w:val="0"/>
-        <w:adjustRightInd w:val="0"/>
-        <w:ind w:left="-720"/>
+        <w:t>Bitzer</w:t>
+      </w:r>
+      <w:proofErr w:type="spellEnd"/>
+      <w:r>
         <w:rPr>
           <w:rFonts w:ascii="Times New Roman" w:hAnsi="Times New Roman" w:cs="Helvetica"/>
           <w:b/>
           <w:sz w:val="20"/>
           <w:szCs w:val="20"/>
         </w:rPr>
-      </w:pPr>
-      <w:r>
-        <w:rPr>
-          <w:rFonts w:ascii="Times New Roman" w:hAnsi="Times New Roman" w:cs="Helvetica"/>
-          <w:b/>
-          <w:sz w:val="20"/>
-          <w:szCs w:val="20"/>
-        </w:rPr>
-        <w:t>Bitzer Creativity Award</w:t>
+        <w:t xml:space="preserve"> Creativity Award</w:t>
       </w:r>
     </w:p>
     <w:p>
@@ -3516,94 +3624,6 @@
     </w:p>
     <w:p>
       <w:pPr>
-        <w:widowControl w:val="0"/>
-        <w:tabs>
-          <w:tab w:val="left" w:pos="560"/>
-          <w:tab w:val="left" w:pos="1120"/>
-          <w:tab w:val="left" w:pos="1680"/>
-          <w:tab w:val="left" w:pos="2240"/>
-          <w:tab w:val="left" w:pos="2800"/>
-          <w:tab w:val="left" w:pos="3360"/>
-          <w:tab w:val="left" w:pos="3920"/>
-          <w:tab w:val="left" w:pos="4480"/>
-          <w:tab w:val="left" w:pos="5040"/>
-          <w:tab w:val="left" w:pos="5600"/>
-          <w:tab w:val="left" w:pos="6160"/>
-          <w:tab w:val="left" w:pos="6720"/>
-        </w:tabs>
-        <w:autoSpaceDE w:val="0"/>
-        <w:autoSpaceDN w:val="0"/>
-        <w:adjustRightInd w:val="0"/>
-        <w:ind w:left="-900" w:firstLine="180"/>
-        <w:rPr>
-          <w:rFonts w:ascii="Times New Roman" w:hAnsi="Times New Roman" w:cs="Calibri"/>
-          <w:b/>
-          <w:bCs/>
-          <w:sz w:val="20"/>
-          <w:szCs w:val="20"/>
-        </w:rPr>
-      </w:pPr>
-      <w:r>
-        <w:rPr>
-          <w:rFonts w:ascii="Times New Roman" w:hAnsi="Times New Roman" w:cs="Calibri"/>
-          <w:b/>
-          <w:bCs/>
-          <w:sz w:val="20"/>
-          <w:szCs w:val="20"/>
-        </w:rPr>
-        <w:t xml:space="preserve">Development Methodologies: </w:t>
-      </w:r>
-    </w:p>
-    <w:p>
-      <w:pPr>
-        <w:pStyle w:val="ListParagraph"/>
-        <w:widowControl w:val="0"/>
-        <w:numPr>
-          <w:ilvl w:val="0"/>
-          <w:numId w:val="22"/>
-        </w:numPr>
-        <w:tabs>
-          <w:tab w:val="left" w:pos="560"/>
-          <w:tab w:val="left" w:pos="1120"/>
-          <w:tab w:val="left" w:pos="1680"/>
-          <w:tab w:val="left" w:pos="2240"/>
-          <w:tab w:val="left" w:pos="2800"/>
-          <w:tab w:val="left" w:pos="3360"/>
-          <w:tab w:val="left" w:pos="3920"/>
-          <w:tab w:val="left" w:pos="4480"/>
-          <w:tab w:val="left" w:pos="5040"/>
-          <w:tab w:val="left" w:pos="5600"/>
-          <w:tab w:val="left" w:pos="6160"/>
-          <w:tab w:val="left" w:pos="6720"/>
-        </w:tabs>
-        <w:autoSpaceDE w:val="0"/>
-        <w:autoSpaceDN w:val="0"/>
-        <w:adjustRightInd w:val="0"/>
-        <w:ind w:left="-90" w:hanging="270"/>
-        <w:rPr>
-          <w:rFonts w:ascii="Times New Roman" w:hAnsi="Times New Roman" w:cs="Calibri"/>
-          <w:sz w:val="20"/>
-          <w:szCs w:val="20"/>
-        </w:rPr>
-        <w:sectPr>
-          <w:type w:val="continuous"/>
-          <w:pgSz w:w="12240" w:h="15840"/>
-          <w:pgMar w:top="270" w:right="1008" w:bottom="540" w:left="1800" w:header="0" w:footer="0" w:gutter="0"/>
-          <w:cols w:space="720"/>
-        </w:sectPr>
-      </w:pPr>
-      <w:r>
-        <w:rPr>
-          <w:rFonts w:ascii="Times New Roman" w:hAnsi="Times New Roman" w:cs="Calibri"/>
-          <w:bCs/>
-          <w:sz w:val="20"/>
-          <w:szCs w:val="20"/>
-        </w:rPr>
-        <w:t>Agile, Scrum, Waterfall.</w:t>
-      </w:r>
-    </w:p>
-    <w:p>
-      <w:pPr>
         <w:pStyle w:val="ListParagraph"/>
         <w:widowControl w:val="0"/>
         <w:tabs>
@@ -3632,6 +3652,8 @@
           <w:sz w:val="22"/>
         </w:rPr>
       </w:pPr>
+      <w:bookmarkStart w:id="0" w:name="_GoBack"/>
+      <w:bookmarkEnd w:id="0"/>
       <w:r>
         <w:rPr>
           <w:rFonts w:ascii="Times New Roman" w:hAnsi="Times New Roman"/>
@@ -3639,7 +3661,6 @@
           <w:sz w:val="28"/>
           <w:szCs w:val="28"/>
         </w:rPr>
-        <w:lastRenderedPageBreak/>
         <w:t>I</w:t>
       </w:r>
       <w:r>
@@ -3696,7 +3717,23 @@
           <w:sz w:val="20"/>
           <w:szCs w:val="20"/>
         </w:rPr>
-        <w:t>Camping, Hiki</w:t>
+        <w:t>Camping,</w:t>
+      </w:r>
+      <w:r>
+        <w:rPr>
+          <w:rFonts w:ascii="Times New Roman" w:hAnsi="Times New Roman" w:cs="Helvetica"/>
+          <w:sz w:val="20"/>
+          <w:szCs w:val="20"/>
+        </w:rPr>
+        <w:t xml:space="preserve"> Cycling,</w:t>
+      </w:r>
+      <w:r>
+        <w:rPr>
+          <w:rFonts w:ascii="Times New Roman" w:hAnsi="Times New Roman" w:cs="Helvetica"/>
+          <w:sz w:val="20"/>
+          <w:szCs w:val="20"/>
+        </w:rPr>
+        <w:t xml:space="preserve"> Hiki</w:t>
       </w:r>
       <w:r>
         <w:rPr>
@@ -5038,6 +5075,119 @@
     </w:lvl>
   </w:abstractNum>
   <w:abstractNum w:abstractNumId="12">
+    <w:nsid w:val="39177392"/>
+    <w:multiLevelType w:val="hybridMultilevel"/>
+    <w:tmpl w:val="1D22288C"/>
+    <w:lvl w:ilvl="0" w:tplc="04090005">
+      <w:start w:val="1"/>
+      <w:numFmt w:val="bullet"/>
+      <w:lvlText w:val=""/>
+      <w:lvlJc w:val="left"/>
+      <w:pPr>
+        <w:ind w:left="360" w:hanging="360"/>
+      </w:pPr>
+      <w:rPr>
+        <w:rFonts w:ascii="Wingdings" w:hAnsi="Wingdings" w:hint="default"/>
+      </w:rPr>
+    </w:lvl>
+    <w:lvl w:ilvl="1" w:tplc="04090003" w:tentative="1">
+      <w:start w:val="1"/>
+      <w:numFmt w:val="bullet"/>
+      <w:lvlText w:val="o"/>
+      <w:lvlJc w:val="left"/>
+      <w:pPr>
+        <w:ind w:left="1080" w:hanging="360"/>
+      </w:pPr>
+      <w:rPr>
+        <w:rFonts w:ascii="Courier New" w:hAnsi="Courier New" w:hint="default"/>
+      </w:rPr>
+    </w:lvl>
+    <w:lvl w:ilvl="2" w:tplc="04090005" w:tentative="1">
+      <w:start w:val="1"/>
+      <w:numFmt w:val="bullet"/>
+      <w:lvlText w:val=""/>
+      <w:lvlJc w:val="left"/>
+      <w:pPr>
+        <w:ind w:left="1800" w:hanging="360"/>
+      </w:pPr>
+      <w:rPr>
+        <w:rFonts w:ascii="Wingdings" w:hAnsi="Wingdings" w:hint="default"/>
+      </w:rPr>
+    </w:lvl>
+    <w:lvl w:ilvl="3" w:tplc="04090001" w:tentative="1">
+      <w:start w:val="1"/>
+      <w:numFmt w:val="bullet"/>
+      <w:lvlText w:val=""/>
+      <w:lvlJc w:val="left"/>
+      <w:pPr>
+        <w:ind w:left="2520" w:hanging="360"/>
+      </w:pPr>
+      <w:rPr>
+        <w:rFonts w:ascii="Symbol" w:hAnsi="Symbol" w:hint="default"/>
+      </w:rPr>
+    </w:lvl>
+    <w:lvl w:ilvl="4" w:tplc="04090003" w:tentative="1">
+      <w:start w:val="1"/>
+      <w:numFmt w:val="bullet"/>
+      <w:lvlText w:val="o"/>
+      <w:lvlJc w:val="left"/>
+      <w:pPr>
+        <w:ind w:left="3240" w:hanging="360"/>
+      </w:pPr>
+      <w:rPr>
+        <w:rFonts w:ascii="Courier New" w:hAnsi="Courier New" w:hint="default"/>
+      </w:rPr>
+    </w:lvl>
+    <w:lvl w:ilvl="5" w:tplc="04090005" w:tentative="1">
+      <w:start w:val="1"/>
+      <w:numFmt w:val="bullet"/>
+      <w:lvlText w:val=""/>
+      <w:lvlJc w:val="left"/>
+      <w:pPr>
+        <w:ind w:left="3960" w:hanging="360"/>
+      </w:pPr>
+      <w:rPr>
+        <w:rFonts w:ascii="Wingdings" w:hAnsi="Wingdings" w:hint="default"/>
+      </w:rPr>
+    </w:lvl>
+    <w:lvl w:ilvl="6" w:tplc="04090001" w:tentative="1">
+      <w:start w:val="1"/>
+      <w:numFmt w:val="bullet"/>
+      <w:lvlText w:val=""/>
+      <w:lvlJc w:val="left"/>
+      <w:pPr>
+        <w:ind w:left="4680" w:hanging="360"/>
+      </w:pPr>
+      <w:rPr>
+        <w:rFonts w:ascii="Symbol" w:hAnsi="Symbol" w:hint="default"/>
+      </w:rPr>
+    </w:lvl>
+    <w:lvl w:ilvl="7" w:tplc="04090003" w:tentative="1">
+      <w:start w:val="1"/>
+      <w:numFmt w:val="bullet"/>
+      <w:lvlText w:val="o"/>
+      <w:lvlJc w:val="left"/>
+      <w:pPr>
+        <w:ind w:left="5400" w:hanging="360"/>
+      </w:pPr>
+      <w:rPr>
+        <w:rFonts w:ascii="Courier New" w:hAnsi="Courier New" w:hint="default"/>
+      </w:rPr>
+    </w:lvl>
+    <w:lvl w:ilvl="8" w:tplc="04090005" w:tentative="1">
+      <w:start w:val="1"/>
+      <w:numFmt w:val="bullet"/>
+      <w:lvlText w:val=""/>
+      <w:lvlJc w:val="left"/>
+      <w:pPr>
+        <w:ind w:left="6120" w:hanging="360"/>
+      </w:pPr>
+      <w:rPr>
+        <w:rFonts w:ascii="Wingdings" w:hAnsi="Wingdings" w:hint="default"/>
+      </w:rPr>
+    </w:lvl>
+  </w:abstractNum>
+  <w:abstractNum w:abstractNumId="13">
     <w:nsid w:val="39925D47"/>
     <w:multiLevelType w:val="hybridMultilevel"/>
     <w:tmpl w:val="51F0FD20"/>
@@ -5150,7 +5300,7 @@
       </w:rPr>
     </w:lvl>
   </w:abstractNum>
-  <w:abstractNum w:abstractNumId="13">
+  <w:abstractNum w:abstractNumId="14">
     <w:nsid w:val="3A675222"/>
     <w:multiLevelType w:val="multilevel"/>
     <w:tmpl w:val="04090023"/>
@@ -5237,7 +5387,7 @@
       </w:pPr>
     </w:lvl>
   </w:abstractNum>
-  <w:abstractNum w:abstractNumId="14">
+  <w:abstractNum w:abstractNumId="15">
     <w:nsid w:val="420509F6"/>
     <w:multiLevelType w:val="hybridMultilevel"/>
     <w:tmpl w:val="BB9CE016"/>
@@ -5350,7 +5500,7 @@
       </w:rPr>
     </w:lvl>
   </w:abstractNum>
-  <w:abstractNum w:abstractNumId="15">
+  <w:abstractNum w:abstractNumId="16">
     <w:nsid w:val="592240DE"/>
     <w:multiLevelType w:val="multilevel"/>
     <w:tmpl w:val="0409001D"/>
@@ -5436,7 +5586,7 @@
       </w:pPr>
     </w:lvl>
   </w:abstractNum>
-  <w:abstractNum w:abstractNumId="16">
+  <w:abstractNum w:abstractNumId="17">
     <w:nsid w:val="60B255EF"/>
     <w:multiLevelType w:val="multilevel"/>
     <w:tmpl w:val="0409001D"/>
@@ -5522,7 +5672,7 @@
       </w:pPr>
     </w:lvl>
   </w:abstractNum>
-  <w:abstractNum w:abstractNumId="17">
+  <w:abstractNum w:abstractNumId="18">
     <w:nsid w:val="67DE7C70"/>
     <w:multiLevelType w:val="multilevel"/>
     <w:tmpl w:val="04090023"/>
@@ -5609,7 +5759,7 @@
       </w:pPr>
     </w:lvl>
   </w:abstractNum>
-  <w:abstractNum w:abstractNumId="18">
+  <w:abstractNum w:abstractNumId="19">
     <w:nsid w:val="6B241EA1"/>
     <w:multiLevelType w:val="hybridMultilevel"/>
     <w:tmpl w:val="8C3EC152"/>
@@ -5722,7 +5872,7 @@
       </w:rPr>
     </w:lvl>
   </w:abstractNum>
-  <w:abstractNum w:abstractNumId="19">
+  <w:abstractNum w:abstractNumId="20">
     <w:nsid w:val="6B71193D"/>
     <w:multiLevelType w:val="hybridMultilevel"/>
     <w:tmpl w:val="359AC626"/>
@@ -5835,7 +5985,7 @@
       </w:rPr>
     </w:lvl>
   </w:abstractNum>
-  <w:abstractNum w:abstractNumId="20">
+  <w:abstractNum w:abstractNumId="21">
     <w:nsid w:val="7034572E"/>
     <w:multiLevelType w:val="hybridMultilevel"/>
     <w:tmpl w:val="6C1E23D4"/>
@@ -5948,7 +6098,120 @@
       </w:rPr>
     </w:lvl>
   </w:abstractNum>
-  <w:abstractNum w:abstractNumId="21">
+  <w:abstractNum w:abstractNumId="22">
+    <w:nsid w:val="79481A22"/>
+    <w:multiLevelType w:val="hybridMultilevel"/>
+    <w:tmpl w:val="94C4CF22"/>
+    <w:lvl w:ilvl="0" w:tplc="04090005">
+      <w:start w:val="1"/>
+      <w:numFmt w:val="bullet"/>
+      <w:lvlText w:val=""/>
+      <w:lvlJc w:val="left"/>
+      <w:pPr>
+        <w:ind w:left="0" w:hanging="360"/>
+      </w:pPr>
+      <w:rPr>
+        <w:rFonts w:ascii="Wingdings" w:hAnsi="Wingdings" w:hint="default"/>
+      </w:rPr>
+    </w:lvl>
+    <w:lvl w:ilvl="1" w:tplc="04090003" w:tentative="1">
+      <w:start w:val="1"/>
+      <w:numFmt w:val="bullet"/>
+      <w:lvlText w:val="o"/>
+      <w:lvlJc w:val="left"/>
+      <w:pPr>
+        <w:ind w:left="720" w:hanging="360"/>
+      </w:pPr>
+      <w:rPr>
+        <w:rFonts w:ascii="Courier New" w:hAnsi="Courier New" w:hint="default"/>
+      </w:rPr>
+    </w:lvl>
+    <w:lvl w:ilvl="2" w:tplc="04090005" w:tentative="1">
+      <w:start w:val="1"/>
+      <w:numFmt w:val="bullet"/>
+      <w:lvlText w:val=""/>
+      <w:lvlJc w:val="left"/>
+      <w:pPr>
+        <w:ind w:left="1440" w:hanging="360"/>
+      </w:pPr>
+      <w:rPr>
+        <w:rFonts w:ascii="Wingdings" w:hAnsi="Wingdings" w:hint="default"/>
+      </w:rPr>
+    </w:lvl>
+    <w:lvl w:ilvl="3" w:tplc="04090001" w:tentative="1">
+      <w:start w:val="1"/>
+      <w:numFmt w:val="bullet"/>
+      <w:lvlText w:val=""/>
+      <w:lvlJc w:val="left"/>
+      <w:pPr>
+        <w:ind w:left="2160" w:hanging="360"/>
+      </w:pPr>
+      <w:rPr>
+        <w:rFonts w:ascii="Symbol" w:hAnsi="Symbol" w:hint="default"/>
+      </w:rPr>
+    </w:lvl>
+    <w:lvl w:ilvl="4" w:tplc="04090003" w:tentative="1">
+      <w:start w:val="1"/>
+      <w:numFmt w:val="bullet"/>
+      <w:lvlText w:val="o"/>
+      <w:lvlJc w:val="left"/>
+      <w:pPr>
+        <w:ind w:left="2880" w:hanging="360"/>
+      </w:pPr>
+      <w:rPr>
+        <w:rFonts w:ascii="Courier New" w:hAnsi="Courier New" w:hint="default"/>
+      </w:rPr>
+    </w:lvl>
+    <w:lvl w:ilvl="5" w:tplc="04090005" w:tentative="1">
+      <w:start w:val="1"/>
+      <w:numFmt w:val="bullet"/>
+      <w:lvlText w:val=""/>
+      <w:lvlJc w:val="left"/>
+      <w:pPr>
+        <w:ind w:left="3600" w:hanging="360"/>
+      </w:pPr>
+      <w:rPr>
+        <w:rFonts w:ascii="Wingdings" w:hAnsi="Wingdings" w:hint="default"/>
+      </w:rPr>
+    </w:lvl>
+    <w:lvl w:ilvl="6" w:tplc="04090001" w:tentative="1">
+      <w:start w:val="1"/>
+      <w:numFmt w:val="bullet"/>
+      <w:lvlText w:val=""/>
+      <w:lvlJc w:val="left"/>
+      <w:pPr>
+        <w:ind w:left="4320" w:hanging="360"/>
+      </w:pPr>
+      <w:rPr>
+        <w:rFonts w:ascii="Symbol" w:hAnsi="Symbol" w:hint="default"/>
+      </w:rPr>
+    </w:lvl>
+    <w:lvl w:ilvl="7" w:tplc="04090003" w:tentative="1">
+      <w:start w:val="1"/>
+      <w:numFmt w:val="bullet"/>
+      <w:lvlText w:val="o"/>
+      <w:lvlJc w:val="left"/>
+      <w:pPr>
+        <w:ind w:left="5040" w:hanging="360"/>
+      </w:pPr>
+      <w:rPr>
+        <w:rFonts w:ascii="Courier New" w:hAnsi="Courier New" w:hint="default"/>
+      </w:rPr>
+    </w:lvl>
+    <w:lvl w:ilvl="8" w:tplc="04090005" w:tentative="1">
+      <w:start w:val="1"/>
+      <w:numFmt w:val="bullet"/>
+      <w:lvlText w:val=""/>
+      <w:lvlJc w:val="left"/>
+      <w:pPr>
+        <w:ind w:left="5760" w:hanging="360"/>
+      </w:pPr>
+      <w:rPr>
+        <w:rFonts w:ascii="Wingdings" w:hAnsi="Wingdings" w:hint="default"/>
+      </w:rPr>
+    </w:lvl>
+  </w:abstractNum>
+  <w:abstractNum w:abstractNumId="23">
     <w:nsid w:val="79980740"/>
     <w:multiLevelType w:val="hybridMultilevel"/>
     <w:tmpl w:val="B8F899F8"/>
@@ -6061,7 +6324,7 @@
       </w:rPr>
     </w:lvl>
   </w:abstractNum>
-  <w:abstractNum w:abstractNumId="22">
+  <w:abstractNum w:abstractNumId="24">
     <w:nsid w:val="79AC19F3"/>
     <w:multiLevelType w:val="hybridMultilevel"/>
     <w:tmpl w:val="1556FF90"/>
@@ -6174,7 +6437,7 @@
       </w:rPr>
     </w:lvl>
   </w:abstractNum>
-  <w:abstractNum w:abstractNumId="23">
+  <w:abstractNum w:abstractNumId="25">
     <w:nsid w:val="7A4F0ABA"/>
     <w:multiLevelType w:val="hybridMultilevel"/>
     <w:tmpl w:val="51CA29CA"/>
@@ -6288,7 +6551,7 @@
     </w:lvl>
   </w:abstractNum>
   <w:num w:numId="1">
-    <w:abstractNumId w:val="19"/>
+    <w:abstractNumId w:val="20"/>
   </w:num>
   <w:num w:numId="2">
     <w:abstractNumId w:val="9"/>
@@ -6300,16 +6563,16 @@
     <w:abstractNumId w:val="0"/>
   </w:num>
   <w:num w:numId="5">
-    <w:abstractNumId w:val="20"/>
+    <w:abstractNumId w:val="21"/>
   </w:num>
   <w:num w:numId="6">
     <w:abstractNumId w:val="10"/>
   </w:num>
   <w:num w:numId="7">
-    <w:abstractNumId w:val="17"/>
+    <w:abstractNumId w:val="18"/>
   </w:num>
   <w:num w:numId="8">
-    <w:abstractNumId w:val="16"/>
+    <w:abstractNumId w:val="17"/>
   </w:num>
   <w:num w:numId="9">
     <w:abstractNumId w:val="3"/>
@@ -6327,10 +6590,10 @@
     <w:abstractNumId w:val="5"/>
   </w:num>
   <w:num w:numId="14">
-    <w:abstractNumId w:val="13"/>
+    <w:abstractNumId w:val="14"/>
   </w:num>
   <w:num w:numId="15">
-    <w:abstractNumId w:val="15"/>
+    <w:abstractNumId w:val="16"/>
   </w:num>
   <w:num w:numId="16">
     <w:abstractNumId w:val="1"/>
@@ -6339,25 +6602,31 @@
     <w:abstractNumId w:val="6"/>
   </w:num>
   <w:num w:numId="18">
-    <w:abstractNumId w:val="18"/>
+    <w:abstractNumId w:val="19"/>
   </w:num>
   <w:num w:numId="19">
-    <w:abstractNumId w:val="12"/>
+    <w:abstractNumId w:val="13"/>
   </w:num>
   <w:num w:numId="20">
-    <w:abstractNumId w:val="14"/>
+    <w:abstractNumId w:val="15"/>
   </w:num>
   <w:num w:numId="21">
     <w:abstractNumId w:val="8"/>
   </w:num>
   <w:num w:numId="22">
+    <w:abstractNumId w:val="24"/>
+  </w:num>
+  <w:num w:numId="23">
+    <w:abstractNumId w:val="23"/>
+  </w:num>
+  <w:num w:numId="24">
+    <w:abstractNumId w:val="25"/>
+  </w:num>
+  <w:num w:numId="25">
     <w:abstractNumId w:val="22"/>
   </w:num>
-  <w:num w:numId="23">
-    <w:abstractNumId w:val="21"/>
-  </w:num>
-  <w:num w:numId="24">
-    <w:abstractNumId w:val="23"/>
+  <w:num w:numId="26">
+    <w:abstractNumId w:val="12"/>
   </w:num>
 </w:numbering>
 </file>

</xml_diff>